<commit_message>
final project files for part 1 updated
</commit_message>
<xml_diff>
--- a/DataIngestionandBasicSQLAnalysis/SQLTasks.docx
+++ b/DataIngestionandBasicSQLAnalysis/SQLTasks.docx
@@ -37,24 +37,56 @@
       </w:r>
     </w:p>
     <w:p>
-      <w:r>
-        <w:t>mysql -h mlc-testcapstone.cyaielc9bmnf.us-east-1.rds.amazonaws.com -u student -p</w:t>
-      </w:r>
-    </w:p>
-    <w:p>
+      <w:pPr>
+        <w:ind w:firstLine="720"/>
+      </w:pPr>
+      <w:proofErr w:type="spellStart"/>
+      <w:r>
+        <w:t>mysql</w:t>
+      </w:r>
+      <w:proofErr w:type="spellEnd"/>
+      <w:r>
+        <w:t xml:space="preserve"> -h mlc-testcapstone.cyaielc9bmnf.us-east-1.rds.amazonaws.com -u student -p</w:t>
+      </w:r>
+    </w:p>
+    <w:p>
+      <w:pPr>
+        <w:ind w:firstLine="720"/>
+      </w:pPr>
       <w:r>
         <w:t>STUDENT123</w:t>
       </w:r>
     </w:p>
     <w:p>
-      <w:r>
-        <w:t>Use mlctest;</w:t>
-      </w:r>
-    </w:p>
-    <w:p>
-      <w:r>
-        <w:t>Show tables;</w:t>
-      </w:r>
+      <w:pPr>
+        <w:ind w:firstLine="720"/>
+      </w:pPr>
+      <w:r>
+        <w:t xml:space="preserve">Use </w:t>
+      </w:r>
+      <w:proofErr w:type="spellStart"/>
+      <w:proofErr w:type="gramStart"/>
+      <w:r>
+        <w:t>mlctest</w:t>
+      </w:r>
+      <w:proofErr w:type="spellEnd"/>
+      <w:r>
+        <w:t>;</w:t>
+      </w:r>
+      <w:proofErr w:type="gramEnd"/>
+    </w:p>
+    <w:p>
+      <w:pPr>
+        <w:ind w:firstLine="720"/>
+      </w:pPr>
+      <w:r>
+        <w:t xml:space="preserve">Show </w:t>
+      </w:r>
+      <w:proofErr w:type="gramStart"/>
+      <w:r>
+        <w:t>tables;</w:t>
+      </w:r>
+      <w:proofErr w:type="gramEnd"/>
     </w:p>
     <w:p>
       <w:pPr>
@@ -76,8 +108,31 @@
         <w:ind w:firstLine="720"/>
       </w:pPr>
       <w:r>
-        <w:t>Select count(distinct(device_id)) from train;</w:t>
-      </w:r>
+        <w:rPr>
+          <w:b/>
+          <w:bCs/>
+        </w:rPr>
+        <w:t>Query:</w:t>
+      </w:r>
+      <w:r>
+        <w:t xml:space="preserve"> </w:t>
+      </w:r>
+      <w:r>
+        <w:t>Select count(distinct(</w:t>
+      </w:r>
+      <w:proofErr w:type="spellStart"/>
+      <w:r>
+        <w:t>device_id</w:t>
+      </w:r>
+      <w:proofErr w:type="spellEnd"/>
+      <w:r>
+        <w:t xml:space="preserve">)) from </w:t>
+      </w:r>
+      <w:proofErr w:type="gramStart"/>
+      <w:r>
+        <w:t>train;</w:t>
+      </w:r>
+      <w:proofErr w:type="gramEnd"/>
     </w:p>
     <w:p>
       <w:pPr>
@@ -144,13 +199,89 @@
           <w:b/>
           <w:bCs/>
         </w:rPr>
-        <w:t>Check whether there are any duplicate device ids present in the brand_device table. If yes, how many duplicates?</w:t>
+        <w:t xml:space="preserve">Check whether there are any duplicate device ids present in the </w:t>
+      </w:r>
+      <w:proofErr w:type="spellStart"/>
+      <w:r>
+        <w:rPr>
+          <w:b/>
+          <w:bCs/>
+        </w:rPr>
+        <w:t>brand_device</w:t>
+      </w:r>
+      <w:proofErr w:type="spellEnd"/>
+      <w:r>
+        <w:rPr>
+          <w:b/>
+          <w:bCs/>
+        </w:rPr>
+        <w:t xml:space="preserve"> table. If yes, how many duplicates?</w:t>
       </w:r>
     </w:p>
     <w:p>
       <w:r>
         <w:tab/>
-        <w:t>Select device_id, count(1) cnt from brand_device group by device_id having cnt&gt;1;</w:t>
+      </w:r>
+      <w:r>
+        <w:rPr>
+          <w:b/>
+          <w:bCs/>
+        </w:rPr>
+        <w:t>Query:</w:t>
+      </w:r>
+      <w:r>
+        <w:t xml:space="preserve"> </w:t>
+      </w:r>
+      <w:r>
+        <w:t xml:space="preserve">Select </w:t>
+      </w:r>
+      <w:proofErr w:type="spellStart"/>
+      <w:r>
+        <w:t>device_id</w:t>
+      </w:r>
+      <w:proofErr w:type="spellEnd"/>
+      <w:r>
+        <w:t xml:space="preserve">, </w:t>
+      </w:r>
+      <w:proofErr w:type="gramStart"/>
+      <w:r>
+        <w:t>count(</w:t>
+      </w:r>
+      <w:proofErr w:type="gramEnd"/>
+      <w:r>
+        <w:t xml:space="preserve">1) </w:t>
+      </w:r>
+      <w:proofErr w:type="spellStart"/>
+      <w:r>
+        <w:t>cnt</w:t>
+      </w:r>
+      <w:proofErr w:type="spellEnd"/>
+      <w:r>
+        <w:t xml:space="preserve"> from </w:t>
+      </w:r>
+      <w:proofErr w:type="spellStart"/>
+      <w:r>
+        <w:t>brand_device</w:t>
+      </w:r>
+      <w:proofErr w:type="spellEnd"/>
+      <w:r>
+        <w:t xml:space="preserve"> group by </w:t>
+      </w:r>
+      <w:proofErr w:type="spellStart"/>
+      <w:r>
+        <w:t>device_id</w:t>
+      </w:r>
+      <w:proofErr w:type="spellEnd"/>
+      <w:r>
+        <w:t xml:space="preserve"> having </w:t>
+      </w:r>
+      <w:proofErr w:type="spellStart"/>
+      <w:r>
+        <w:t>cnt</w:t>
+      </w:r>
+      <w:proofErr w:type="spellEnd"/>
+      <w:r>
+        <w:t>&gt;1;</w:t>
       </w:r>
     </w:p>
     <w:p>
@@ -219,16 +350,87 @@
       <w:pPr>
         <w:ind w:firstLine="720"/>
       </w:pPr>
-      <w:r>
-        <w:t>Select count(device_id) from (Select device_id, count(1) cnt from brand_device group by device_id having cnt&gt;1) a;</w:t>
-      </w:r>
     </w:p>
     <w:p>
       <w:pPr>
         <w:ind w:firstLine="720"/>
       </w:pPr>
       <w:r>
+        <w:rPr>
+          <w:b/>
+          <w:bCs/>
+        </w:rPr>
         <w:lastRenderedPageBreak/>
+        <w:t>Query:</w:t>
+      </w:r>
+      <w:r>
+        <w:t xml:space="preserve"> </w:t>
+      </w:r>
+      <w:r>
+        <w:t>Select count(</w:t>
+      </w:r>
+      <w:proofErr w:type="spellStart"/>
+      <w:r>
+        <w:t>device_id</w:t>
+      </w:r>
+      <w:proofErr w:type="spellEnd"/>
+      <w:r>
+        <w:t xml:space="preserve">) from (Select </w:t>
+      </w:r>
+      <w:proofErr w:type="spellStart"/>
+      <w:r>
+        <w:t>device_id</w:t>
+      </w:r>
+      <w:proofErr w:type="spellEnd"/>
+      <w:r>
+        <w:t xml:space="preserve">, </w:t>
+      </w:r>
+      <w:proofErr w:type="gramStart"/>
+      <w:r>
+        <w:t>count(</w:t>
+      </w:r>
+      <w:proofErr w:type="gramEnd"/>
+      <w:r>
+        <w:t xml:space="preserve">1) </w:t>
+      </w:r>
+      <w:proofErr w:type="spellStart"/>
+      <w:r>
+        <w:t>cnt</w:t>
+      </w:r>
+      <w:proofErr w:type="spellEnd"/>
+      <w:r>
+        <w:t xml:space="preserve"> from </w:t>
+      </w:r>
+      <w:proofErr w:type="spellStart"/>
+      <w:r>
+        <w:t>brand_device</w:t>
+      </w:r>
+      <w:proofErr w:type="spellEnd"/>
+      <w:r>
+        <w:t xml:space="preserve"> group by </w:t>
+      </w:r>
+      <w:proofErr w:type="spellStart"/>
+      <w:r>
+        <w:t>device_id</w:t>
+      </w:r>
+      <w:proofErr w:type="spellEnd"/>
+      <w:r>
+        <w:t xml:space="preserve"> having </w:t>
+      </w:r>
+      <w:proofErr w:type="spellStart"/>
+      <w:r>
+        <w:t>cnt</w:t>
+      </w:r>
+      <w:proofErr w:type="spellEnd"/>
+      <w:r>
+        <w:t>&gt;1) a;</w:t>
+      </w:r>
+    </w:p>
+    <w:p>
+      <w:pPr>
+        <w:ind w:firstLine="720"/>
+      </w:pPr>
+      <w:r>
         <w:t>Identified 532 duplicates</w:t>
       </w:r>
     </w:p>
@@ -284,20 +486,28 @@
           <w:bCs/>
         </w:rPr>
       </w:pPr>
-    </w:p>
-    <w:p>
-      <w:pPr>
-        <w:rPr>
-          <w:b/>
-          <w:bCs/>
-        </w:rPr>
-      </w:pPr>
-      <w:r>
-        <w:rPr>
-          <w:b/>
-          <w:bCs/>
-        </w:rPr>
-        <w:t>Number of unique phone brands from the brand_device table</w:t>
+      <w:r>
+        <w:rPr>
+          <w:b/>
+          <w:bCs/>
+        </w:rPr>
+        <w:t xml:space="preserve">Number of unique phone brands from the </w:t>
+      </w:r>
+      <w:proofErr w:type="spellStart"/>
+      <w:r>
+        <w:rPr>
+          <w:b/>
+          <w:bCs/>
+        </w:rPr>
+        <w:t>brand_device</w:t>
+      </w:r>
+      <w:proofErr w:type="spellEnd"/>
+      <w:r>
+        <w:rPr>
+          <w:b/>
+          <w:bCs/>
+        </w:rPr>
+        <w:t xml:space="preserve"> table</w:t>
       </w:r>
     </w:p>
     <w:p>
@@ -305,8 +515,39 @@
         <w:ind w:left="720"/>
       </w:pPr>
       <w:r>
-        <w:t>Select count(distinct(phone_brand)) from brand_device;</w:t>
-      </w:r>
+        <w:rPr>
+          <w:b/>
+          <w:bCs/>
+        </w:rPr>
+        <w:t>Query:</w:t>
+      </w:r>
+      <w:r>
+        <w:t xml:space="preserve"> </w:t>
+      </w:r>
+      <w:r>
+        <w:t>Select count(distinct(</w:t>
+      </w:r>
+      <w:proofErr w:type="spellStart"/>
+      <w:r>
+        <w:t>phone_brand</w:t>
+      </w:r>
+      <w:proofErr w:type="spellEnd"/>
+      <w:r>
+        <w:t xml:space="preserve">)) from </w:t>
+      </w:r>
+      <w:proofErr w:type="spellStart"/>
+      <w:r>
+        <w:t>brand_</w:t>
+      </w:r>
+      <w:proofErr w:type="gramStart"/>
+      <w:r>
+        <w:t>device</w:t>
+      </w:r>
+      <w:proofErr w:type="spellEnd"/>
+      <w:r>
+        <w:t>;</w:t>
+      </w:r>
+      <w:proofErr w:type="gramEnd"/>
     </w:p>
     <w:p>
       <w:pPr>
@@ -379,14 +620,39 @@
     <w:p>
       <w:r>
         <w:tab/>
-        <w:t>Select count(device_id) from events where latitude</w:t>
+      </w:r>
+      <w:r>
+        <w:rPr>
+          <w:b/>
+          <w:bCs/>
+        </w:rPr>
+        <w:t>Query:</w:t>
+      </w:r>
+      <w:r>
+        <w:t xml:space="preserve"> </w:t>
+      </w:r>
+      <w:r>
+        <w:t>Select count(</w:t>
+      </w:r>
+      <w:proofErr w:type="spellStart"/>
+      <w:r>
+        <w:t>device_id</w:t>
+      </w:r>
+      <w:proofErr w:type="spellEnd"/>
+      <w:r>
+        <w:t>) from events where latitude</w:t>
       </w:r>
       <w:r>
         <w:t>=</w:t>
       </w:r>
       <w:r>
-        <w:t>0 and longitude=0;</w:t>
-      </w:r>
+        <w:t>0 and longitude=</w:t>
+      </w:r>
+      <w:proofErr w:type="gramStart"/>
+      <w:r>
+        <w:t>0;</w:t>
+      </w:r>
+      <w:proofErr w:type="gramEnd"/>
     </w:p>
     <w:p>
       <w:pPr>
@@ -399,7 +665,15 @@
         <w:t>968675</w:t>
       </w:r>
       <w:r>
-        <w:t xml:space="preserve"> rows with lat and long =0</w:t>
+        <w:t xml:space="preserve"> rows with </w:t>
+      </w:r>
+      <w:proofErr w:type="spellStart"/>
+      <w:r>
+        <w:t>lat</w:t>
+      </w:r>
+      <w:proofErr w:type="spellEnd"/>
+      <w:r>
+        <w:t xml:space="preserve"> and long =0</w:t>
       </w:r>
       <w:r>
         <w:tab/>

</xml_diff>